<commit_message>
Add Turi Create Installation Methond
</commit_message>
<xml_diff>
--- a/1 Machine Learning Foundations/Software Enviroment.docx
+++ b/1 Machine Learning Foundations/Software Enviroment.docx
@@ -1787,6 +1787,75 @@
     <w:p>
       <w:pPr>
         <w:shd w:val="clear" w:color="auto" w:fill="FFFFFF"/>
+        <w:spacing w:before="100" w:beforeAutospacing="1" w:after="150" w:line="240" w:lineRule="auto"/>
+        <w:ind w:left="450"/>
+        <w:rPr>
+          <w:rFonts w:ascii="Arial" w:eastAsia="Times New Roman" w:hAnsi="Arial" w:cs="Arial"/>
+          <w:color w:val="1F1F1F"/>
+          <w:sz w:val="21"/>
+          <w:szCs w:val="21"/>
+        </w:rPr>
+      </w:pPr>
+      <w:r>
+        <w:rPr>
+          <w:rFonts w:ascii="SimSun" w:eastAsia="SimSun" w:hAnsi="SimSun" w:cs="SimSun"/>
+          <w:b/>
+          <w:bCs/>
+          <w:color w:val="1F1F1F"/>
+          <w:sz w:val="21"/>
+          <w:szCs w:val="21"/>
+        </w:rPr>
+        <w:t xml:space="preserve">(To install </w:t>
+      </w:r>
+      <w:proofErr w:type="spellStart"/>
+      <w:r>
+        <w:rPr>
+          <w:rFonts w:ascii="SimSun" w:eastAsia="SimSun" w:hAnsi="SimSun" w:cs="SimSun"/>
+          <w:b/>
+          <w:bCs/>
+          <w:color w:val="1F1F1F"/>
+          <w:sz w:val="21"/>
+          <w:szCs w:val="21"/>
+        </w:rPr>
+        <w:t>Turi</w:t>
+      </w:r>
+      <w:proofErr w:type="spellEnd"/>
+      <w:r>
+        <w:rPr>
+          <w:rFonts w:ascii="SimSun" w:eastAsia="SimSun" w:hAnsi="SimSun" w:cs="SimSun"/>
+          <w:b/>
+          <w:bCs/>
+          <w:color w:val="1F1F1F"/>
+          <w:sz w:val="21"/>
+          <w:szCs w:val="21"/>
+        </w:rPr>
+        <w:t xml:space="preserve"> Create in Win10: </w:t>
+      </w:r>
+      <w:hyperlink r:id="rId13" w:history="1">
+        <w:r>
+          <w:rPr>
+            <w:rStyle w:val="Hyperlink"/>
+          </w:rPr>
+          <w:t>https://medium.com/@pam.thumbela/installing-turicreate-on-windows-10-534e147a4792</w:t>
+        </w:r>
+      </w:hyperlink>
+      <w:bookmarkStart w:id="0" w:name="_GoBack"/>
+      <w:bookmarkEnd w:id="0"/>
+      <w:r>
+        <w:rPr>
+          <w:rFonts w:ascii="SimSun" w:eastAsia="SimSun" w:hAnsi="SimSun" w:cs="SimSun"/>
+          <w:b/>
+          <w:bCs/>
+          <w:color w:val="1F1F1F"/>
+          <w:sz w:val="21"/>
+          <w:szCs w:val="21"/>
+        </w:rPr>
+        <w:t>)</w:t>
+      </w:r>
+    </w:p>
+    <w:p>
+      <w:pPr>
+        <w:shd w:val="clear" w:color="auto" w:fill="FFFFFF"/>
         <w:spacing w:before="540" w:after="180" w:line="360" w:lineRule="atLeast"/>
         <w:outlineLvl w:val="2"/>
         <w:rPr>
@@ -1831,7 +1900,7 @@
         </w:rPr>
         <w:t>There are many Python resources available online. </w:t>
       </w:r>
-      <w:hyperlink r:id="rId13" w:tgtFrame="_blank" w:history="1">
+      <w:hyperlink r:id="rId14" w:tgtFrame="_blank" w:history="1">
         <w:r>
           <w:rPr>
             <w:rFonts w:ascii="Arial" w:eastAsia="Times New Roman" w:hAnsi="Arial" w:cs="Arial"/>
@@ -1991,7 +2060,7 @@
                 <w:szCs w:val="19"/>
               </w:rPr>
             </w:pPr>
-            <w:hyperlink r:id="rId14" w:tgtFrame="_blank" w:history="1">
+            <w:hyperlink r:id="rId15" w:tgtFrame="_blank" w:history="1">
               <w:r>
                 <w:rPr>
                   <w:rFonts w:ascii="Arial" w:eastAsia="Times New Roman" w:hAnsi="Arial" w:cs="Arial"/>
@@ -2076,7 +2145,7 @@
                 <w:szCs w:val="19"/>
               </w:rPr>
             </w:pPr>
-            <w:hyperlink r:id="rId15" w:tgtFrame="_blank" w:history="1">
+            <w:hyperlink r:id="rId16" w:tgtFrame="_blank" w:history="1">
               <w:r>
                 <w:rPr>
                   <w:rFonts w:ascii="Arial" w:eastAsia="Times New Roman" w:hAnsi="Arial" w:cs="Arial"/>
@@ -2307,7 +2376,7 @@
           <w:szCs w:val="21"/>
         </w:rPr>
       </w:pPr>
-      <w:hyperlink r:id="rId16" w:tgtFrame="_blank" w:history="1">
+      <w:hyperlink r:id="rId17" w:tgtFrame="_blank" w:history="1">
         <w:r>
           <w:rPr>
             <w:rFonts w:ascii="Arial" w:eastAsia="Times New Roman" w:hAnsi="Arial" w:cs="Arial"/>
@@ -2399,7 +2468,7 @@
           <w:szCs w:val="21"/>
         </w:rPr>
       </w:pPr>
-      <w:hyperlink r:id="rId17" w:tgtFrame="_blank" w:history="1">
+      <w:hyperlink r:id="rId18" w:tgtFrame="_blank" w:history="1">
         <w:proofErr w:type="spellStart"/>
         <w:r>
           <w:rPr>
@@ -2449,7 +2518,7 @@
         </w:rPr>
         <w:t>Download the simple people dataset: </w:t>
       </w:r>
-      <w:hyperlink r:id="rId18" w:tgtFrame="_blank" w:history="1">
+      <w:hyperlink r:id="rId19" w:tgtFrame="_blank" w:history="1">
         <w:r>
           <w:rPr>
             <w:rFonts w:ascii="Arial" w:eastAsia="Times New Roman" w:hAnsi="Arial" w:cs="Arial"/>
@@ -2518,7 +2587,7 @@
         </w:rPr>
         <w:t>Not sure where to save the files? See </w:t>
       </w:r>
-      <w:hyperlink r:id="rId19" w:tgtFrame="_blank" w:history="1">
+      <w:hyperlink r:id="rId20" w:tgtFrame="_blank" w:history="1">
         <w:r>
           <w:rPr>
             <w:rFonts w:ascii="Arial" w:eastAsia="Times New Roman" w:hAnsi="Arial" w:cs="Arial"/>
@@ -2873,7 +2942,7 @@
           <w:szCs w:val="24"/>
         </w:rPr>
         <w:pict w14:anchorId="030C6F34">
-          <v:rect id="_x0000_i1029" style="width:0;height:.75pt" o:hralign="center" o:hrstd="t" o:hr="t" fillcolor="#a0a0a0" stroked="f"/>
+          <v:rect id="_x0000_i1025" style="width:0;height:.75pt" o:hralign="center" o:hrstd="t" o:hr="t" fillcolor="#a0a0a0" stroked="f"/>
         </w:pict>
       </w:r>
     </w:p>
@@ -3057,8 +3126,6 @@
           <w:szCs w:val="18"/>
         </w:rPr>
       </w:pPr>
-      <w:bookmarkStart w:id="0" w:name="_GoBack"/>
-      <w:bookmarkEnd w:id="0"/>
       <w:proofErr w:type="spellStart"/>
       <w:r>
         <w:rPr>
@@ -3136,7 +3203,7 @@
                     </pic:cNvPicPr>
                   </pic:nvPicPr>
                   <pic:blipFill>
-                    <a:blip r:embed="rId20" cstate="print">
+                    <a:blip r:embed="rId21" cstate="print">
                       <a:extLst>
                         <a:ext uri="{28A0092B-C50C-407E-A947-70E740481C1C}">
                           <a14:useLocalDpi xmlns:a14="http://schemas.microsoft.com/office/drawing/2010/main" val="0"/>
@@ -3261,7 +3328,7 @@
                     </pic:cNvPicPr>
                   </pic:nvPicPr>
                   <pic:blipFill>
-                    <a:blip r:embed="rId21" cstate="print">
+                    <a:blip r:embed="rId22" cstate="print">
                       <a:extLst>
                         <a:ext uri="{28A0092B-C50C-407E-A947-70E740481C1C}">
                           <a14:useLocalDpi xmlns:a14="http://schemas.microsoft.com/office/drawing/2010/main" val="0"/>
@@ -3596,7 +3663,7 @@
                     </pic:cNvPicPr>
                   </pic:nvPicPr>
                   <pic:blipFill>
-                    <a:blip r:embed="rId22">
+                    <a:blip r:embed="rId23">
                       <a:extLst>
                         <a:ext uri="{28A0092B-C50C-407E-A947-70E740481C1C}">
                           <a14:useLocalDpi xmlns:a14="http://schemas.microsoft.com/office/drawing/2010/main" val="0"/>
@@ -3683,7 +3750,7 @@
                     </pic:cNvPicPr>
                   </pic:nvPicPr>
                   <pic:blipFill>
-                    <a:blip r:embed="rId23" cstate="print">
+                    <a:blip r:embed="rId24" cstate="print">
                       <a:extLst>
                         <a:ext uri="{28A0092B-C50C-407E-A947-70E740481C1C}">
                           <a14:useLocalDpi xmlns:a14="http://schemas.microsoft.com/office/drawing/2010/main" val="0"/>
@@ -5255,6 +5322,7 @@
     <w:lsdException w:name="HTML Sample" w:semiHidden="1" w:unhideWhenUsed="1"/>
     <w:lsdException w:name="HTML Typewriter" w:semiHidden="1" w:unhideWhenUsed="1"/>
     <w:lsdException w:name="HTML Variable" w:semiHidden="1" w:unhideWhenUsed="1"/>
+    <w:lsdException w:name="Normal Table" w:semiHidden="1" w:unhideWhenUsed="1"/>
     <w:lsdException w:name="annotation subject" w:semiHidden="1" w:unhideWhenUsed="1"/>
     <w:lsdException w:name="No List" w:semiHidden="1" w:unhideWhenUsed="1"/>
     <w:lsdException w:name="Outline List 1" w:semiHidden="1" w:unhideWhenUsed="1"/>
@@ -5301,8 +5369,10 @@
     <w:lsdException w:name="Table Subtle 2" w:semiHidden="1" w:unhideWhenUsed="1"/>
     <w:lsdException w:name="Table Web 1" w:semiHidden="1" w:unhideWhenUsed="1"/>
     <w:lsdException w:name="Table Web 2" w:semiHidden="1" w:unhideWhenUsed="1"/>
+    <w:lsdException w:name="Table Web 3" w:semiHidden="1" w:unhideWhenUsed="1"/>
     <w:lsdException w:name="Balloon Text" w:semiHidden="1" w:unhideWhenUsed="1"/>
     <w:lsdException w:name="Table Grid" w:uiPriority="39"/>
+    <w:lsdException w:name="Table Theme" w:semiHidden="1" w:unhideWhenUsed="1"/>
     <w:lsdException w:name="Placeholder Text" w:semiHidden="1"/>
     <w:lsdException w:name="No Spacing" w:uiPriority="1" w:qFormat="1"/>
     <w:lsdException w:name="Light Shading" w:uiPriority="60"/>

</xml_diff>